<commit_message>
added order by DESC
</commit_message>
<xml_diff>
--- a/Notes/DatabaseNotes.docx
+++ b/Notes/DatabaseNotes.docx
@@ -22,21 +22,8 @@
         </w:numPr>
       </w:pPr>
       <w:r>
-        <w:t xml:space="preserve">SELECT </w:t>
-      </w:r>
-      <w:proofErr w:type="spellStart"/>
-      <w:r>
-        <w:t>firstName</w:t>
-      </w:r>
-      <w:proofErr w:type="spellEnd"/>
-      <w:r>
-        <w:t xml:space="preserve">, </w:t>
-      </w:r>
-      <w:proofErr w:type="spellStart"/>
-      <w:r>
-        <w:t>lastName</w:t>
-      </w:r>
-      <w:proofErr w:type="spellEnd"/>
+        <w:t>SELECT firstName, lastName</w:t>
+      </w:r>
     </w:p>
     <w:p>
       <w:pPr>
@@ -51,23 +38,7 @@
         <w:pStyle w:val="ListParagraph"/>
       </w:pPr>
       <w:r>
-        <w:t xml:space="preserve">This will select column </w:t>
-      </w:r>
-      <w:proofErr w:type="spellStart"/>
-      <w:r>
-        <w:t>fristName</w:t>
-      </w:r>
-      <w:proofErr w:type="spellEnd"/>
-      <w:r>
-        <w:t xml:space="preserve"> and </w:t>
-      </w:r>
-      <w:proofErr w:type="spellStart"/>
-      <w:r>
-        <w:t>lastName</w:t>
-      </w:r>
-      <w:proofErr w:type="spellEnd"/>
-      <w:r>
-        <w:t xml:space="preserve"> from Name table. </w:t>
+        <w:t xml:space="preserve">This will select column fristName and lastName from Name table. </w:t>
       </w:r>
     </w:p>
     <w:p>
@@ -91,15 +62,7 @@
         <w:t>SELECT DISTINCT-</w:t>
       </w:r>
       <w:r>
-        <w:t xml:space="preserve"> a </w:t>
-      </w:r>
-      <w:proofErr w:type="spellStart"/>
-      <w:r>
-        <w:t>col</w:t>
-      </w:r>
-      <w:proofErr w:type="spellEnd"/>
-      <w:r>
-        <w:t xml:space="preserve"> may contain duplicate values, distinct lists only unique values, that is only once. </w:t>
+        <w:t xml:space="preserve"> a col may contain duplicate values, distinct lists only unique values, that is only once. </w:t>
       </w:r>
     </w:p>
     <w:p>
@@ -111,31 +74,13 @@
         </w:numPr>
       </w:pPr>
       <w:r>
-        <w:t xml:space="preserve">SELECT DISTINCT </w:t>
-      </w:r>
-      <w:proofErr w:type="spellStart"/>
-      <w:r>
-        <w:t>colName</w:t>
-      </w:r>
-      <w:proofErr w:type="spellEnd"/>
-      <w:r>
-        <w:t xml:space="preserve">, </w:t>
-      </w:r>
-      <w:proofErr w:type="spellStart"/>
-      <w:r>
-        <w:t>colName</w:t>
-      </w:r>
-      <w:proofErr w:type="spellEnd"/>
-    </w:p>
-    <w:p>
-      <w:r>
-        <w:t xml:space="preserve">              FROM </w:t>
-      </w:r>
-      <w:proofErr w:type="spellStart"/>
-      <w:r>
-        <w:t>tableName</w:t>
-      </w:r>
-      <w:proofErr w:type="spellEnd"/>
+        <w:t>SELECT DISTINCT colName, colName</w:t>
+      </w:r>
+    </w:p>
+    <w:p>
+      <w:r>
+        <w:t xml:space="preserve">              FROM tableName</w:t>
+      </w:r>
     </w:p>
     <w:p/>
     <w:p>
@@ -146,15 +91,7 @@
         <w:t>WHERE-</w:t>
       </w:r>
       <w:r>
-        <w:t xml:space="preserve"> is like the if </w:t>
-      </w:r>
-      <w:proofErr w:type="gramStart"/>
-      <w:r>
-        <w:t>else ,</w:t>
-      </w:r>
-      <w:proofErr w:type="gramEnd"/>
-      <w:r>
-        <w:t xml:space="preserve"> switch statement where those records are selected which are matched in the col. </w:t>
+        <w:t xml:space="preserve"> is like the if else , switch statement where those records are selected which are matched in the col. </w:t>
       </w:r>
     </w:p>
     <w:p>
@@ -194,15 +131,8 @@
         <w:pStyle w:val="ListParagraph"/>
       </w:pPr>
       <w:r>
-        <w:t xml:space="preserve">This will select all records with all cols where city is </w:t>
-      </w:r>
-      <w:proofErr w:type="spellStart"/>
-      <w:proofErr w:type="gramStart"/>
-      <w:r>
-        <w:t>fresno</w:t>
-      </w:r>
-      <w:proofErr w:type="spellEnd"/>
-      <w:proofErr w:type="gramEnd"/>
+        <w:t>This will select all records with all cols where city is fresno</w:t>
+      </w:r>
     </w:p>
     <w:p/>
     <w:p>
@@ -213,13 +143,8 @@
         <w:t>AND</w:t>
       </w:r>
       <w:r>
-        <w:t xml:space="preserve"> operator- to select a record which satisfies both the </w:t>
-      </w:r>
-      <w:proofErr w:type="gramStart"/>
-      <w:r>
-        <w:t>conditions .</w:t>
-      </w:r>
-      <w:proofErr w:type="gramEnd"/>
+        <w:t xml:space="preserve"> operator- to select a record which satisfies both the conditions .</w:t>
+      </w:r>
     </w:p>
     <w:p>
       <w:pPr>
@@ -298,31 +223,7 @@
         <w:t xml:space="preserve"> BY</w:t>
       </w:r>
       <w:r>
-        <w:t xml:space="preserve">- is used to sort the result in </w:t>
-      </w:r>
-      <w:proofErr w:type="spellStart"/>
-      <w:r>
-        <w:t>Asc</w:t>
-      </w:r>
-      <w:proofErr w:type="spellEnd"/>
-      <w:r>
-        <w:t xml:space="preserve"> or </w:t>
-      </w:r>
-      <w:proofErr w:type="spellStart"/>
-      <w:r>
-        <w:t>Desc</w:t>
-      </w:r>
-      <w:proofErr w:type="spellEnd"/>
-      <w:r>
-        <w:t xml:space="preserve"> order based upon the </w:t>
-      </w:r>
-      <w:proofErr w:type="spellStart"/>
-      <w:r>
-        <w:t>col</w:t>
-      </w:r>
-      <w:proofErr w:type="spellEnd"/>
-      <w:r>
-        <w:t xml:space="preserve"> chosen.</w:t>
+        <w:t>- is used to sort the result in Asc or Desc order based upon the col chosen.</w:t>
       </w:r>
     </w:p>
     <w:p>
@@ -349,20 +250,43 @@
       <w:pPr>
         <w:pStyle w:val="ListParagraph"/>
       </w:pPr>
-      <w:proofErr w:type="gramStart"/>
-      <w:r>
-        <w:t>This  will</w:t>
-      </w:r>
-      <w:proofErr w:type="gramEnd"/>
-      <w:r>
-        <w:t xml:space="preserve"> sort the records in ascending order based on ages or customers</w:t>
+      <w:r>
+        <w:t>This  will sort the records in ascending order based on ages or customers</w:t>
       </w:r>
     </w:p>
     <w:p/>
     <w:p>
-      <w:pPr>
-        <w:pStyle w:val="ListParagraph"/>
-      </w:pPr>
+      <w:r>
+        <w:t>ORDER BY DESC- order the records in the des coder in the resulting table</w:t>
+      </w:r>
+    </w:p>
+    <w:p>
+      <w:pPr>
+        <w:pStyle w:val="ListParagraph"/>
+        <w:numPr>
+          <w:ilvl w:val="0"/>
+          <w:numId w:val="1"/>
+        </w:numPr>
+      </w:pPr>
+      <w:r>
+        <w:t>SELECT * FROM Names</w:t>
+      </w:r>
+    </w:p>
+    <w:p>
+      <w:pPr>
+        <w:pStyle w:val="ListParagraph"/>
+      </w:pPr>
+      <w:r>
+        <w:t>ORDER BY Age DESC</w:t>
+      </w:r>
+    </w:p>
+    <w:p>
+      <w:pPr>
+        <w:pStyle w:val="ListParagraph"/>
+      </w:pPr>
+      <w:r>
+        <w:t>This will order the records based on age in descending order</w:t>
+      </w:r>
     </w:p>
     <w:sectPr>
       <w:pgSz w:w="12240" w:h="15840"/>
@@ -379,7 +303,7 @@
   <w:abstractNum w:abstractNumId="0">
     <w:nsid w:val="79C13FE9"/>
     <w:multiLevelType w:val="hybridMultilevel"/>
-    <w:tmpl w:val="EE7A6DD8"/>
+    <w:tmpl w:val="4AE461A6"/>
     <w:lvl w:ilvl="0" w:tplc="04090001">
       <w:start w:val="1"/>
       <w:numFmt w:val="bullet"/>
@@ -986,7 +910,7 @@
 </file>
 
 <file path=customXml/itemProps1.xml><?xml version="1.0" encoding="utf-8"?>
-<ds:datastoreItem xmlns:ds="http://schemas.openxmlformats.org/officeDocument/2006/customXml" ds:itemID="{7535E7B8-5215-4B6E-8553-BF6D155E1830}">
+<ds:datastoreItem xmlns:ds="http://schemas.openxmlformats.org/officeDocument/2006/customXml" ds:itemID="{232C16D0-7A21-4B9D-A334-D0E800E16363}">
   <ds:schemaRefs>
     <ds:schemaRef ds:uri="http://schemas.openxmlformats.org/officeDocument/2006/bibliography"/>
   </ds:schemaRefs>

</xml_diff>

<commit_message>
inserting new record into table
</commit_message>
<xml_diff>
--- a/Notes/DatabaseNotes.docx
+++ b/Notes/DatabaseNotes.docx
@@ -3,6 +3,42 @@
 <w:document xmlns:ve="http://schemas.openxmlformats.org/markup-compatibility/2006" xmlns:o="urn:schemas-microsoft-com:office:office" xmlns:r="http://schemas.openxmlformats.org/officeDocument/2006/relationships" xmlns:m="http://schemas.openxmlformats.org/officeDocument/2006/math" xmlns:v="urn:schemas-microsoft-com:vml" xmlns:wp="http://schemas.openxmlformats.org/drawingml/2006/wordprocessingDrawing" xmlns:w10="urn:schemas-microsoft-com:office:word" xmlns:w="http://schemas.openxmlformats.org/wordprocessingml/2006/main" xmlns:wne="http://schemas.microsoft.com/office/word/2006/wordml">
   <w:body>
     <w:p>
+      <w:pPr>
+        <w:rPr>
+          <w:b/>
+        </w:rPr>
+      </w:pPr>
+      <w:r>
+        <w:rPr>
+          <w:b/>
+        </w:rPr>
+        <w:t xml:space="preserve">For these notes, I have referenced w3schools.com,  </w:t>
+      </w:r>
+      <w:hyperlink r:id="rId6" w:history="1">
+        <w:r>
+          <w:rPr>
+            <w:rStyle w:val="Hyperlink"/>
+            <w:b/>
+          </w:rPr>
+          <w:t>http://www.w3schools.com/sql</w:t>
+        </w:r>
+      </w:hyperlink>
+    </w:p>
+    <w:p>
+      <w:pPr>
+        <w:rPr>
+          <w:b/>
+        </w:rPr>
+      </w:pPr>
+    </w:p>
+    <w:p>
+      <w:pPr>
+        <w:rPr>
+          <w:b/>
+        </w:rPr>
+      </w:pPr>
+    </w:p>
+    <w:p>
       <w:r>
         <w:rPr>
           <w:b/>
@@ -214,6 +250,7 @@
         <w:rPr>
           <w:b/>
         </w:rPr>
+        <w:lastRenderedPageBreak/>
         <w:t>ORDER</w:t>
       </w:r>
       <w:r>
@@ -257,7 +294,13 @@
     <w:p/>
     <w:p>
       <w:r>
-        <w:t>ORDER BY DESC- order the records in the des coder in the resulting table</w:t>
+        <w:rPr>
+          <w:b/>
+        </w:rPr>
+        <w:t>ORDER BY DESC</w:t>
+      </w:r>
+      <w:r>
+        <w:t>- order the records in the des coder in the resulting table</w:t>
       </w:r>
     </w:p>
     <w:p>
@@ -288,6 +331,49 @@
         <w:t>This will order the records based on age in descending order</w:t>
       </w:r>
     </w:p>
+    <w:p/>
+    <w:p/>
+    <w:p>
+      <w:r>
+        <w:t>INSERT INTO- is used to insert new values/ records into table</w:t>
+      </w:r>
+    </w:p>
+    <w:p>
+      <w:pPr>
+        <w:pStyle w:val="ListParagraph"/>
+        <w:numPr>
+          <w:ilvl w:val="0"/>
+          <w:numId w:val="1"/>
+        </w:numPr>
+      </w:pPr>
+      <w:r>
+        <w:t>INSERT INTO Names (firstName, lastName, age, city)</w:t>
+      </w:r>
+    </w:p>
+    <w:p>
+      <w:pPr>
+        <w:pStyle w:val="ListParagraph"/>
+      </w:pPr>
+      <w:r>
+        <w:t>VALUES (“jim”, “gurm”, 26, “fresno”).</w:t>
+      </w:r>
+    </w:p>
+    <w:p>
+      <w:pPr>
+        <w:pStyle w:val="ListParagraph"/>
+      </w:pPr>
+      <w:r>
+        <w:t>This will create a new record in the table</w:t>
+      </w:r>
+    </w:p>
+    <w:p>
+      <w:pPr>
+        <w:pStyle w:val="ListParagraph"/>
+      </w:pPr>
+    </w:p>
+    <w:p/>
+    <w:p/>
+    <w:p/>
     <w:sectPr>
       <w:pgSz w:w="12240" w:h="15840"/>
       <w:pgMar w:top="1440" w:right="1440" w:bottom="1440" w:left="1440" w:header="720" w:footer="720" w:gutter="0"/>
@@ -303,7 +389,7 @@
   <w:abstractNum w:abstractNumId="0">
     <w:nsid w:val="79C13FE9"/>
     <w:multiLevelType w:val="hybridMultilevel"/>
-    <w:tmpl w:val="4AE461A6"/>
+    <w:tmpl w:val="E662F9BA"/>
     <w:lvl w:ilvl="0" w:tplc="04090001">
       <w:start w:val="1"/>
       <w:numFmt w:val="bullet"/>
@@ -618,6 +704,17 @@
       <w:ind w:left="720"/>
       <w:contextualSpacing/>
     </w:pPr>
+  </w:style>
+  <w:style w:type="character" w:styleId="Hyperlink">
+    <w:name w:val="Hyperlink"/>
+    <w:basedOn w:val="DefaultParagraphFont"/>
+    <w:uiPriority w:val="99"/>
+    <w:unhideWhenUsed/>
+    <w:rsid w:val="008E6BAA"/>
+    <w:rPr>
+      <w:color w:val="0000FF" w:themeColor="hyperlink"/>
+      <w:u w:val="single"/>
+    </w:rPr>
   </w:style>
 </w:styles>
 </file>
@@ -910,7 +1007,7 @@
 </file>
 
 <file path=customXml/itemProps1.xml><?xml version="1.0" encoding="utf-8"?>
-<ds:datastoreItem xmlns:ds="http://schemas.openxmlformats.org/officeDocument/2006/customXml" ds:itemID="{232C16D0-7A21-4B9D-A334-D0E800E16363}">
+<ds:datastoreItem xmlns:ds="http://schemas.openxmlformats.org/officeDocument/2006/customXml" ds:itemID="{ACFEF638-BC02-4E2A-855E-A1BEC7D8F020}">
   <ds:schemaRefs>
     <ds:schemaRef ds:uri="http://schemas.openxmlformats.org/officeDocument/2006/bibliography"/>
   </ds:schemaRefs>

</xml_diff>

<commit_message>
updating an existing record
</commit_message>
<xml_diff>
--- a/Notes/DatabaseNotes.docx
+++ b/Notes/DatabaseNotes.docx
@@ -12,17 +12,59 @@
         <w:rPr>
           <w:b/>
         </w:rPr>
-        <w:t xml:space="preserve">For these notes, I have referenced w3schools.com,  </w:t>
-      </w:r>
-      <w:hyperlink r:id="rId6" w:history="1">
-        <w:r>
-          <w:rPr>
-            <w:rStyle w:val="Hyperlink"/>
-            <w:b/>
-          </w:rPr>
-          <w:t>http://www.w3schools.com/sql</w:t>
-        </w:r>
-      </w:hyperlink>
+        <w:t>For these notes, I have referenced w3schools.com</w:t>
+      </w:r>
+      <w:proofErr w:type="gramStart"/>
+      <w:r>
+        <w:rPr>
+          <w:b/>
+        </w:rPr>
+        <w:t xml:space="preserve">,  </w:t>
+      </w:r>
+      <w:proofErr w:type="gramEnd"/>
+      <w:r>
+        <w:rPr>
+          <w:b/>
+        </w:rPr>
+        <w:fldChar w:fldCharType="begin"/>
+      </w:r>
+      <w:r>
+        <w:rPr>
+          <w:b/>
+        </w:rPr>
+        <w:instrText xml:space="preserve"> HYPERLINK "</w:instrText>
+      </w:r>
+      <w:r>
+        <w:rPr>
+          <w:b/>
+        </w:rPr>
+        <w:instrText>http://www.w3schools.com/sql</w:instrText>
+      </w:r>
+      <w:r>
+        <w:rPr>
+          <w:b/>
+        </w:rPr>
+        <w:instrText xml:space="preserve">" </w:instrText>
+      </w:r>
+      <w:r>
+        <w:rPr>
+          <w:b/>
+        </w:rPr>
+        <w:fldChar w:fldCharType="separate"/>
+      </w:r>
+      <w:r>
+        <w:rPr>
+          <w:rStyle w:val="Hyperlink"/>
+          <w:b/>
+        </w:rPr>
+        <w:t>http://www.w3schools.com/sql</w:t>
+      </w:r>
+      <w:r>
+        <w:rPr>
+          <w:b/>
+        </w:rPr>
+        <w:fldChar w:fldCharType="end"/>
+      </w:r>
     </w:p>
     <w:p>
       <w:pPr>
@@ -58,8 +100,21 @@
         </w:numPr>
       </w:pPr>
       <w:r>
-        <w:t>SELECT firstName, lastName</w:t>
-      </w:r>
+        <w:t xml:space="preserve">SELECT </w:t>
+      </w:r>
+      <w:proofErr w:type="spellStart"/>
+      <w:r>
+        <w:t>firstName</w:t>
+      </w:r>
+      <w:proofErr w:type="spellEnd"/>
+      <w:r>
+        <w:t xml:space="preserve">, </w:t>
+      </w:r>
+      <w:proofErr w:type="spellStart"/>
+      <w:r>
+        <w:t>lastName</w:t>
+      </w:r>
+      <w:proofErr w:type="spellEnd"/>
     </w:p>
     <w:p>
       <w:pPr>
@@ -74,7 +129,23 @@
         <w:pStyle w:val="ListParagraph"/>
       </w:pPr>
       <w:r>
-        <w:t xml:space="preserve">This will select column fristName and lastName from Name table. </w:t>
+        <w:t xml:space="preserve">This will select column </w:t>
+      </w:r>
+      <w:proofErr w:type="spellStart"/>
+      <w:r>
+        <w:t>fristName</w:t>
+      </w:r>
+      <w:proofErr w:type="spellEnd"/>
+      <w:r>
+        <w:t xml:space="preserve"> and </w:t>
+      </w:r>
+      <w:proofErr w:type="spellStart"/>
+      <w:r>
+        <w:t>lastName</w:t>
+      </w:r>
+      <w:proofErr w:type="spellEnd"/>
+      <w:r>
+        <w:t xml:space="preserve"> from Name table. </w:t>
       </w:r>
     </w:p>
     <w:p>
@@ -98,7 +169,15 @@
         <w:t>SELECT DISTINCT-</w:t>
       </w:r>
       <w:r>
-        <w:t xml:space="preserve"> a col may contain duplicate values, distinct lists only unique values, that is only once. </w:t>
+        <w:t xml:space="preserve"> a </w:t>
+      </w:r>
+      <w:proofErr w:type="spellStart"/>
+      <w:r>
+        <w:t>col</w:t>
+      </w:r>
+      <w:proofErr w:type="spellEnd"/>
+      <w:r>
+        <w:t xml:space="preserve"> may contain duplicate values, distinct lists only unique values, that is only once. </w:t>
       </w:r>
     </w:p>
     <w:p>
@@ -110,13 +189,31 @@
         </w:numPr>
       </w:pPr>
       <w:r>
-        <w:t>SELECT DISTINCT colName, colName</w:t>
-      </w:r>
-    </w:p>
-    <w:p>
-      <w:r>
-        <w:t xml:space="preserve">              FROM tableName</w:t>
-      </w:r>
+        <w:t xml:space="preserve">SELECT DISTINCT </w:t>
+      </w:r>
+      <w:proofErr w:type="spellStart"/>
+      <w:r>
+        <w:t>colName</w:t>
+      </w:r>
+      <w:proofErr w:type="spellEnd"/>
+      <w:r>
+        <w:t xml:space="preserve">, </w:t>
+      </w:r>
+      <w:proofErr w:type="spellStart"/>
+      <w:r>
+        <w:t>colName</w:t>
+      </w:r>
+      <w:proofErr w:type="spellEnd"/>
+    </w:p>
+    <w:p>
+      <w:r>
+        <w:t xml:space="preserve">              FROM </w:t>
+      </w:r>
+      <w:proofErr w:type="spellStart"/>
+      <w:r>
+        <w:t>tableName</w:t>
+      </w:r>
+      <w:proofErr w:type="spellEnd"/>
     </w:p>
     <w:p/>
     <w:p>
@@ -127,7 +224,15 @@
         <w:t>WHERE-</w:t>
       </w:r>
       <w:r>
-        <w:t xml:space="preserve"> is like the if else , switch statement where those records are selected which are matched in the col. </w:t>
+        <w:t xml:space="preserve"> is like the if </w:t>
+      </w:r>
+      <w:proofErr w:type="gramStart"/>
+      <w:r>
+        <w:t>else ,</w:t>
+      </w:r>
+      <w:proofErr w:type="gramEnd"/>
+      <w:r>
+        <w:t xml:space="preserve"> switch statement where those records are selected which are matched in the col. </w:t>
       </w:r>
     </w:p>
     <w:p>
@@ -167,8 +272,15 @@
         <w:pStyle w:val="ListParagraph"/>
       </w:pPr>
       <w:r>
-        <w:t>This will select all records with all cols where city is fresno</w:t>
-      </w:r>
+        <w:t xml:space="preserve">This will select all records with all cols where city is </w:t>
+      </w:r>
+      <w:proofErr w:type="spellStart"/>
+      <w:proofErr w:type="gramStart"/>
+      <w:r>
+        <w:t>fresno</w:t>
+      </w:r>
+      <w:proofErr w:type="spellEnd"/>
+      <w:proofErr w:type="gramEnd"/>
     </w:p>
     <w:p/>
     <w:p>
@@ -179,8 +291,13 @@
         <w:t>AND</w:t>
       </w:r>
       <w:r>
-        <w:t xml:space="preserve"> operator- to select a record which satisfies both the conditions .</w:t>
-      </w:r>
+        <w:t xml:space="preserve"> operator- to select a record which satisfies both the </w:t>
+      </w:r>
+      <w:proofErr w:type="gramStart"/>
+      <w:r>
+        <w:t>conditions .</w:t>
+      </w:r>
+      <w:proofErr w:type="gramEnd"/>
     </w:p>
     <w:p>
       <w:pPr>
@@ -260,7 +377,31 @@
         <w:t xml:space="preserve"> BY</w:t>
       </w:r>
       <w:r>
-        <w:t>- is used to sort the result in Asc or Desc order based upon the col chosen.</w:t>
+        <w:t xml:space="preserve">- is used to sort the result in </w:t>
+      </w:r>
+      <w:proofErr w:type="spellStart"/>
+      <w:r>
+        <w:t>Asc</w:t>
+      </w:r>
+      <w:proofErr w:type="spellEnd"/>
+      <w:r>
+        <w:t xml:space="preserve"> or </w:t>
+      </w:r>
+      <w:proofErr w:type="spellStart"/>
+      <w:r>
+        <w:t>Desc</w:t>
+      </w:r>
+      <w:proofErr w:type="spellEnd"/>
+      <w:r>
+        <w:t xml:space="preserve"> order based upon the </w:t>
+      </w:r>
+      <w:proofErr w:type="spellStart"/>
+      <w:r>
+        <w:t>col</w:t>
+      </w:r>
+      <w:proofErr w:type="spellEnd"/>
+      <w:r>
+        <w:t xml:space="preserve"> chosen.</w:t>
       </w:r>
     </w:p>
     <w:p>
@@ -287,8 +428,13 @@
       <w:pPr>
         <w:pStyle w:val="ListParagraph"/>
       </w:pPr>
-      <w:r>
-        <w:t>This  will sort the records in ascending order based on ages or customers</w:t>
+      <w:proofErr w:type="gramStart"/>
+      <w:r>
+        <w:t>This  will</w:t>
+      </w:r>
+      <w:proofErr w:type="gramEnd"/>
+      <w:r>
+        <w:t xml:space="preserve"> sort the records in ascending order based on ages or customers</w:t>
       </w:r>
     </w:p>
     <w:p/>
@@ -335,7 +481,13 @@
     <w:p/>
     <w:p>
       <w:r>
-        <w:t>INSERT INTO- is used to insert new values/ records into table</w:t>
+        <w:rPr>
+          <w:b/>
+        </w:rPr>
+        <w:t>INSERT INTO</w:t>
+      </w:r>
+      <w:r>
+        <w:t>- is used to insert new values/ records into table</w:t>
       </w:r>
     </w:p>
     <w:p>
@@ -347,16 +499,58 @@
         </w:numPr>
       </w:pPr>
       <w:r>
-        <w:t>INSERT INTO Names (firstName, lastName, age, city)</w:t>
-      </w:r>
-    </w:p>
-    <w:p>
-      <w:pPr>
-        <w:pStyle w:val="ListParagraph"/>
-      </w:pPr>
-      <w:r>
-        <w:t>VALUES (“jim”, “gurm”, 26, “fresno”).</w:t>
-      </w:r>
+        <w:t>INSERT INTO Names (</w:t>
+      </w:r>
+      <w:proofErr w:type="spellStart"/>
+      <w:r>
+        <w:t>firstName</w:t>
+      </w:r>
+      <w:proofErr w:type="spellEnd"/>
+      <w:r>
+        <w:t xml:space="preserve">, </w:t>
+      </w:r>
+      <w:proofErr w:type="spellStart"/>
+      <w:r>
+        <w:t>lastName</w:t>
+      </w:r>
+      <w:proofErr w:type="spellEnd"/>
+      <w:r>
+        <w:t>, age, city)</w:t>
+      </w:r>
+    </w:p>
+    <w:p>
+      <w:pPr>
+        <w:pStyle w:val="ListParagraph"/>
+      </w:pPr>
+      <w:proofErr w:type="gramStart"/>
+      <w:r>
+        <w:t>VALUES (“</w:t>
+      </w:r>
+      <w:proofErr w:type="spellStart"/>
+      <w:r>
+        <w:t>jim</w:t>
+      </w:r>
+      <w:proofErr w:type="spellEnd"/>
+      <w:r>
+        <w:t>”, “</w:t>
+      </w:r>
+      <w:proofErr w:type="spellStart"/>
+      <w:r>
+        <w:t>gurm</w:t>
+      </w:r>
+      <w:proofErr w:type="spellEnd"/>
+      <w:r>
+        <w:t>”, 26, “</w:t>
+      </w:r>
+      <w:proofErr w:type="spellStart"/>
+      <w:r>
+        <w:t>fresno</w:t>
+      </w:r>
+      <w:proofErr w:type="spellEnd"/>
+      <w:r>
+        <w:t>”).</w:t>
+      </w:r>
+      <w:proofErr w:type="gramEnd"/>
     </w:p>
     <w:p>
       <w:pPr>
@@ -365,6 +559,99 @@
       <w:r>
         <w:t>This will create a new record in the table</w:t>
       </w:r>
+    </w:p>
+    <w:p/>
+    <w:p/>
+    <w:p>
+      <w:r>
+        <w:rPr>
+          <w:b/>
+        </w:rPr>
+        <w:t>UPDATE</w:t>
+      </w:r>
+      <w:r>
+        <w:t>- is used to update an existing record</w:t>
+      </w:r>
+    </w:p>
+    <w:p>
+      <w:pPr>
+        <w:pStyle w:val="ListParagraph"/>
+        <w:numPr>
+          <w:ilvl w:val="0"/>
+          <w:numId w:val="1"/>
+        </w:numPr>
+      </w:pPr>
+      <w:r>
+        <w:t>UPDATE Names</w:t>
+      </w:r>
+    </w:p>
+    <w:p>
+      <w:pPr>
+        <w:pStyle w:val="ListParagraph"/>
+      </w:pPr>
+      <w:r>
+        <w:t xml:space="preserve">SET Age=25, </w:t>
+      </w:r>
+      <w:proofErr w:type="spellStart"/>
+      <w:r>
+        <w:t>firstName</w:t>
+      </w:r>
+      <w:proofErr w:type="spellEnd"/>
+      <w:r>
+        <w:t>=”jag”</w:t>
+      </w:r>
+    </w:p>
+    <w:p>
+      <w:pPr>
+        <w:pStyle w:val="ListParagraph"/>
+      </w:pPr>
+      <w:r>
+        <w:t xml:space="preserve">WHERE </w:t>
+      </w:r>
+      <w:proofErr w:type="spellStart"/>
+      <w:r>
+        <w:t>firstName</w:t>
+      </w:r>
+      <w:proofErr w:type="spellEnd"/>
+      <w:r>
+        <w:t>=”</w:t>
+      </w:r>
+      <w:proofErr w:type="spellStart"/>
+      <w:r>
+        <w:t>jim</w:t>
+      </w:r>
+      <w:proofErr w:type="spellEnd"/>
+      <w:r>
+        <w:t>”</w:t>
+      </w:r>
+    </w:p>
+    <w:p>
+      <w:pPr>
+        <w:pStyle w:val="ListParagraph"/>
+      </w:pPr>
+      <w:r>
+        <w:t xml:space="preserve">This will update the age and first name of </w:t>
+      </w:r>
+      <w:proofErr w:type="spellStart"/>
+      <w:proofErr w:type="gramStart"/>
+      <w:r>
+        <w:t>jim</w:t>
+      </w:r>
+      <w:proofErr w:type="spellEnd"/>
+      <w:r>
+        <w:t xml:space="preserve"> .</w:t>
+      </w:r>
+      <w:proofErr w:type="gramEnd"/>
+    </w:p>
+    <w:p>
+      <w:pPr>
+        <w:pStyle w:val="ListParagraph"/>
+      </w:pPr>
+    </w:p>
+    <w:p>
+      <w:pPr>
+        <w:pStyle w:val="ListParagraph"/>
+      </w:pPr>
     </w:p>
     <w:p>
       <w:pPr>
@@ -389,7 +676,7 @@
   <w:abstractNum w:abstractNumId="0">
     <w:nsid w:val="79C13FE9"/>
     <w:multiLevelType w:val="hybridMultilevel"/>
-    <w:tmpl w:val="E662F9BA"/>
+    <w:tmpl w:val="B208659A"/>
     <w:lvl w:ilvl="0" w:tplc="04090001">
       <w:start w:val="1"/>
       <w:numFmt w:val="bullet"/>
@@ -1007,7 +1294,7 @@
 </file>
 
 <file path=customXml/itemProps1.xml><?xml version="1.0" encoding="utf-8"?>
-<ds:datastoreItem xmlns:ds="http://schemas.openxmlformats.org/officeDocument/2006/customXml" ds:itemID="{ACFEF638-BC02-4E2A-855E-A1BEC7D8F020}">
+<ds:datastoreItem xmlns:ds="http://schemas.openxmlformats.org/officeDocument/2006/customXml" ds:itemID="{795B904D-B467-4ED3-9F12-58597FC05BE7}">
   <ds:schemaRefs>
     <ds:schemaRef ds:uri="http://schemas.openxmlformats.org/officeDocument/2006/bibliography"/>
   </ds:schemaRefs>

</xml_diff>

<commit_message>
deleting a record from table
</commit_message>
<xml_diff>
--- a/Notes/DatabaseNotes.docx
+++ b/Notes/DatabaseNotes.docx
@@ -582,6 +582,55 @@
         </w:numPr>
       </w:pPr>
       <w:r>
+        <w:t xml:space="preserve">UPDATE </w:t>
+      </w:r>
+      <w:proofErr w:type="spellStart"/>
+      <w:r>
+        <w:t>TableName</w:t>
+      </w:r>
+      <w:proofErr w:type="spellEnd"/>
+    </w:p>
+    <w:p>
+      <w:pPr>
+        <w:pStyle w:val="ListParagraph"/>
+      </w:pPr>
+      <w:r>
+        <w:t xml:space="preserve">SET </w:t>
+      </w:r>
+      <w:proofErr w:type="spellStart"/>
+      <w:r>
+        <w:t>colName</w:t>
+      </w:r>
+      <w:proofErr w:type="spellEnd"/>
+      <w:r>
+        <w:t>=Value</w:t>
+      </w:r>
+    </w:p>
+    <w:p>
+      <w:pPr>
+        <w:pStyle w:val="ListParagraph"/>
+      </w:pPr>
+      <w:r>
+        <w:t xml:space="preserve">WHERE </w:t>
+      </w:r>
+      <w:proofErr w:type="spellStart"/>
+      <w:r>
+        <w:t>ColName</w:t>
+      </w:r>
+      <w:proofErr w:type="spellEnd"/>
+      <w:r>
+        <w:t>=Value</w:t>
+      </w:r>
+    </w:p>
+    <w:p>
+      <w:pPr>
+        <w:pStyle w:val="ListParagraph"/>
+        <w:numPr>
+          <w:ilvl w:val="0"/>
+          <w:numId w:val="1"/>
+        </w:numPr>
+      </w:pPr>
+      <w:r>
         <w:t>UPDATE Names</w:t>
       </w:r>
     </w:p>
@@ -630,7 +679,10 @@
         <w:pStyle w:val="ListParagraph"/>
       </w:pPr>
       <w:r>
-        <w:t xml:space="preserve">This will update the age and first name of </w:t>
+        <w:t>This will update</w:t>
+      </w:r>
+      <w:r>
+        <w:t xml:space="preserve"> the age and first name of </w:t>
       </w:r>
       <w:proofErr w:type="spellStart"/>
       <w:proofErr w:type="gramStart"/>
@@ -638,11 +690,149 @@
         <w:t>jim</w:t>
       </w:r>
       <w:proofErr w:type="spellEnd"/>
-      <w:r>
-        <w:t xml:space="preserve"> .</w:t>
-      </w:r>
       <w:proofErr w:type="gramEnd"/>
-    </w:p>
+      <w:r>
+        <w:t xml:space="preserve">. </w:t>
+      </w:r>
+    </w:p>
+    <w:p>
+      <w:pPr>
+        <w:pStyle w:val="ListParagraph"/>
+      </w:pPr>
+    </w:p>
+    <w:p>
+      <w:pPr>
+        <w:pStyle w:val="ListParagraph"/>
+      </w:pPr>
+    </w:p>
+    <w:p>
+      <w:pPr>
+        <w:pStyle w:val="ListParagraph"/>
+      </w:pPr>
+    </w:p>
+    <w:p>
+      <w:pPr>
+        <w:pStyle w:val="ListParagraph"/>
+      </w:pPr>
+    </w:p>
+    <w:p>
+      <w:pPr>
+        <w:pStyle w:val="ListParagraph"/>
+      </w:pPr>
+    </w:p>
+    <w:p>
+      <w:pPr>
+        <w:pStyle w:val="ListParagraph"/>
+      </w:pPr>
+    </w:p>
+    <w:p/>
+    <w:p/>
+    <w:p>
+      <w:r>
+        <w:rPr>
+          <w:b/>
+        </w:rPr>
+        <w:t>DELETE</w:t>
+      </w:r>
+      <w:r>
+        <w:t>- is used to delete a record/row from the table</w:t>
+      </w:r>
+    </w:p>
+    <w:p>
+      <w:pPr>
+        <w:pStyle w:val="ListParagraph"/>
+        <w:numPr>
+          <w:ilvl w:val="0"/>
+          <w:numId w:val="1"/>
+        </w:numPr>
+      </w:pPr>
+      <w:r>
+        <w:t xml:space="preserve">DELETE FROM </w:t>
+      </w:r>
+      <w:proofErr w:type="spellStart"/>
+      <w:r>
+        <w:t>TableName</w:t>
+      </w:r>
+      <w:proofErr w:type="spellEnd"/>
+    </w:p>
+    <w:p>
+      <w:pPr>
+        <w:pStyle w:val="ListParagraph"/>
+      </w:pPr>
+      <w:r>
+        <w:t xml:space="preserve">WHERE </w:t>
+      </w:r>
+      <w:proofErr w:type="spellStart"/>
+      <w:r>
+        <w:t>ColName</w:t>
+      </w:r>
+      <w:proofErr w:type="spellEnd"/>
+      <w:r>
+        <w:t>=Value</w:t>
+      </w:r>
+    </w:p>
+    <w:p>
+      <w:pPr>
+        <w:pStyle w:val="ListParagraph"/>
+        <w:numPr>
+          <w:ilvl w:val="0"/>
+          <w:numId w:val="1"/>
+        </w:numPr>
+      </w:pPr>
+      <w:r>
+        <w:t>DELETE FROM Name</w:t>
+      </w:r>
+    </w:p>
+    <w:p>
+      <w:pPr>
+        <w:pStyle w:val="ListParagraph"/>
+      </w:pPr>
+      <w:r>
+        <w:t xml:space="preserve">WHERE </w:t>
+      </w:r>
+      <w:proofErr w:type="spellStart"/>
+      <w:r>
+        <w:t>firstName</w:t>
+      </w:r>
+      <w:proofErr w:type="spellEnd"/>
+      <w:r>
+        <w:t>=”</w:t>
+      </w:r>
+      <w:proofErr w:type="spellStart"/>
+      <w:r>
+        <w:t>jim</w:t>
+      </w:r>
+      <w:proofErr w:type="spellEnd"/>
+      <w:r>
+        <w:t>”</w:t>
+      </w:r>
+    </w:p>
+    <w:p>
+      <w:pPr>
+        <w:pStyle w:val="ListParagraph"/>
+      </w:pPr>
+      <w:r>
+        <w:t xml:space="preserve">This will delete </w:t>
+      </w:r>
+      <w:proofErr w:type="spellStart"/>
+      <w:proofErr w:type="gramStart"/>
+      <w:r>
+        <w:t>jim’s</w:t>
+      </w:r>
+      <w:proofErr w:type="spellEnd"/>
+      <w:proofErr w:type="gramEnd"/>
+      <w:r>
+        <w:t xml:space="preserve"> record from the table Name</w:t>
+      </w:r>
+    </w:p>
+    <w:p>
+      <w:pPr>
+        <w:pStyle w:val="ListParagraph"/>
+      </w:pPr>
+    </w:p>
+    <w:p/>
+    <w:p/>
+    <w:p/>
     <w:p>
       <w:pPr>
         <w:pStyle w:val="ListParagraph"/>
@@ -676,7 +866,7 @@
   <w:abstractNum w:abstractNumId="0">
     <w:nsid w:val="79C13FE9"/>
     <w:multiLevelType w:val="hybridMultilevel"/>
-    <w:tmpl w:val="B208659A"/>
+    <w:tmpl w:val="099CEA04"/>
     <w:lvl w:ilvl="0" w:tplc="04090001">
       <w:start w:val="1"/>
       <w:numFmt w:val="bullet"/>

</xml_diff>

<commit_message>
deleting all records from table
</commit_message>
<xml_diff>
--- a/Notes/DatabaseNotes.docx
+++ b/Notes/DatabaseNotes.docx
@@ -825,6 +825,56 @@
         <w:t xml:space="preserve"> record from the table Name</w:t>
       </w:r>
     </w:p>
+    <w:p/>
+    <w:p/>
+    <w:p>
+      <w:r>
+        <w:rPr>
+          <w:b/>
+        </w:rPr>
+        <w:t xml:space="preserve">DELETE All </w:t>
+      </w:r>
+      <w:r>
+        <w:t>– to delete all records from table. But the table will not be deleted. The cols will remain intact.</w:t>
+      </w:r>
+    </w:p>
+    <w:p>
+      <w:pPr>
+        <w:pStyle w:val="ListParagraph"/>
+        <w:numPr>
+          <w:ilvl w:val="0"/>
+          <w:numId w:val="1"/>
+        </w:numPr>
+      </w:pPr>
+      <w:r>
+        <w:t xml:space="preserve">DELETE FROM </w:t>
+      </w:r>
+      <w:proofErr w:type="spellStart"/>
+      <w:r>
+        <w:t>TableName</w:t>
+      </w:r>
+      <w:proofErr w:type="spellEnd"/>
+    </w:p>
+    <w:p>
+      <w:pPr>
+        <w:pStyle w:val="ListParagraph"/>
+        <w:numPr>
+          <w:ilvl w:val="0"/>
+          <w:numId w:val="1"/>
+        </w:numPr>
+      </w:pPr>
+      <w:r>
+        <w:t xml:space="preserve">DELETE * </w:t>
+      </w:r>
+      <w:proofErr w:type="spellStart"/>
+      <w:r>
+        <w:t>TableName</w:t>
+      </w:r>
+      <w:proofErr w:type="spellEnd"/>
+    </w:p>
+    <w:p/>
+    <w:p/>
+    <w:p/>
     <w:p>
       <w:pPr>
         <w:pStyle w:val="ListParagraph"/>
@@ -866,7 +916,7 @@
   <w:abstractNum w:abstractNumId="0">
     <w:nsid w:val="79C13FE9"/>
     <w:multiLevelType w:val="hybridMultilevel"/>
-    <w:tmpl w:val="099CEA04"/>
+    <w:tmpl w:val="C8EC960C"/>
     <w:lvl w:ilvl="0" w:tplc="04090001">
       <w:start w:val="1"/>
       <w:numFmt w:val="bullet"/>

</xml_diff>

<commit_message>
LIKE to search for a specific pattern
</commit_message>
<xml_diff>
--- a/Notes/DatabaseNotes.docx
+++ b/Notes/DatabaseNotes.docx
@@ -12,59 +12,17 @@
         <w:rPr>
           <w:b/>
         </w:rPr>
-        <w:t>For these notes, I have referenced w3schools.com</w:t>
-      </w:r>
-      <w:proofErr w:type="gramStart"/>
-      <w:r>
-        <w:rPr>
-          <w:b/>
-        </w:rPr>
-        <w:t xml:space="preserve">,  </w:t>
-      </w:r>
-      <w:proofErr w:type="gramEnd"/>
-      <w:r>
-        <w:rPr>
-          <w:b/>
-        </w:rPr>
-        <w:fldChar w:fldCharType="begin"/>
-      </w:r>
-      <w:r>
-        <w:rPr>
-          <w:b/>
-        </w:rPr>
-        <w:instrText xml:space="preserve"> HYPERLINK "</w:instrText>
-      </w:r>
-      <w:r>
-        <w:rPr>
-          <w:b/>
-        </w:rPr>
-        <w:instrText>http://www.w3schools.com/sql</w:instrText>
-      </w:r>
-      <w:r>
-        <w:rPr>
-          <w:b/>
-        </w:rPr>
-        <w:instrText xml:space="preserve">" </w:instrText>
-      </w:r>
-      <w:r>
-        <w:rPr>
-          <w:b/>
-        </w:rPr>
-        <w:fldChar w:fldCharType="separate"/>
-      </w:r>
-      <w:r>
-        <w:rPr>
-          <w:rStyle w:val="Hyperlink"/>
-          <w:b/>
-        </w:rPr>
-        <w:t>http://www.w3schools.com/sql</w:t>
-      </w:r>
-      <w:r>
-        <w:rPr>
-          <w:b/>
-        </w:rPr>
-        <w:fldChar w:fldCharType="end"/>
-      </w:r>
+        <w:t xml:space="preserve">For these notes, I have referenced w3schools.com,  </w:t>
+      </w:r>
+      <w:hyperlink r:id="rId6" w:history="1">
+        <w:r>
+          <w:rPr>
+            <w:rStyle w:val="Hyperlink"/>
+            <w:b/>
+          </w:rPr>
+          <w:t>http://www.w3schools.com/sql</w:t>
+        </w:r>
+      </w:hyperlink>
     </w:p>
     <w:p>
       <w:pPr>
@@ -100,21 +58,8 @@
         </w:numPr>
       </w:pPr>
       <w:r>
-        <w:t xml:space="preserve">SELECT </w:t>
-      </w:r>
-      <w:proofErr w:type="spellStart"/>
-      <w:r>
-        <w:t>firstName</w:t>
-      </w:r>
-      <w:proofErr w:type="spellEnd"/>
-      <w:r>
-        <w:t xml:space="preserve">, </w:t>
-      </w:r>
-      <w:proofErr w:type="spellStart"/>
-      <w:r>
-        <w:t>lastName</w:t>
-      </w:r>
-      <w:proofErr w:type="spellEnd"/>
+        <w:t>SELECT firstName, lastName</w:t>
+      </w:r>
     </w:p>
     <w:p>
       <w:pPr>
@@ -129,23 +74,7 @@
         <w:pStyle w:val="ListParagraph"/>
       </w:pPr>
       <w:r>
-        <w:t xml:space="preserve">This will select column </w:t>
-      </w:r>
-      <w:proofErr w:type="spellStart"/>
-      <w:r>
-        <w:t>fristName</w:t>
-      </w:r>
-      <w:proofErr w:type="spellEnd"/>
-      <w:r>
-        <w:t xml:space="preserve"> and </w:t>
-      </w:r>
-      <w:proofErr w:type="spellStart"/>
-      <w:r>
-        <w:t>lastName</w:t>
-      </w:r>
-      <w:proofErr w:type="spellEnd"/>
-      <w:r>
-        <w:t xml:space="preserve"> from Name table. </w:t>
+        <w:t xml:space="preserve">This will select column fristName and lastName from Name table. </w:t>
       </w:r>
     </w:p>
     <w:p>
@@ -169,15 +98,7 @@
         <w:t>SELECT DISTINCT-</w:t>
       </w:r>
       <w:r>
-        <w:t xml:space="preserve"> a </w:t>
-      </w:r>
-      <w:proofErr w:type="spellStart"/>
-      <w:r>
-        <w:t>col</w:t>
-      </w:r>
-      <w:proofErr w:type="spellEnd"/>
-      <w:r>
-        <w:t xml:space="preserve"> may contain duplicate values, distinct lists only unique values, that is only once. </w:t>
+        <w:t xml:space="preserve"> a col may contain duplicate values, distinct lists only unique values, that is only once. </w:t>
       </w:r>
     </w:p>
     <w:p>
@@ -189,31 +110,13 @@
         </w:numPr>
       </w:pPr>
       <w:r>
-        <w:t xml:space="preserve">SELECT DISTINCT </w:t>
-      </w:r>
-      <w:proofErr w:type="spellStart"/>
-      <w:r>
-        <w:t>colName</w:t>
-      </w:r>
-      <w:proofErr w:type="spellEnd"/>
-      <w:r>
-        <w:t xml:space="preserve">, </w:t>
-      </w:r>
-      <w:proofErr w:type="spellStart"/>
-      <w:r>
-        <w:t>colName</w:t>
-      </w:r>
-      <w:proofErr w:type="spellEnd"/>
-    </w:p>
-    <w:p>
-      <w:r>
-        <w:t xml:space="preserve">              FROM </w:t>
-      </w:r>
-      <w:proofErr w:type="spellStart"/>
-      <w:r>
-        <w:t>tableName</w:t>
-      </w:r>
-      <w:proofErr w:type="spellEnd"/>
+        <w:t>SELECT DISTINCT colName, colName</w:t>
+      </w:r>
+    </w:p>
+    <w:p>
+      <w:r>
+        <w:t xml:space="preserve">              FROM tableName</w:t>
+      </w:r>
     </w:p>
     <w:p/>
     <w:p>
@@ -224,15 +127,7 @@
         <w:t>WHERE-</w:t>
       </w:r>
       <w:r>
-        <w:t xml:space="preserve"> is like the if </w:t>
-      </w:r>
-      <w:proofErr w:type="gramStart"/>
-      <w:r>
-        <w:t>else ,</w:t>
-      </w:r>
-      <w:proofErr w:type="gramEnd"/>
-      <w:r>
-        <w:t xml:space="preserve"> switch statement where those records are selected which are matched in the col. </w:t>
+        <w:t xml:space="preserve"> is like the if else , switch statement where those records are selected which are matched in the col. </w:t>
       </w:r>
     </w:p>
     <w:p>
@@ -272,15 +167,8 @@
         <w:pStyle w:val="ListParagraph"/>
       </w:pPr>
       <w:r>
-        <w:t xml:space="preserve">This will select all records with all cols where city is </w:t>
-      </w:r>
-      <w:proofErr w:type="spellStart"/>
-      <w:proofErr w:type="gramStart"/>
-      <w:r>
-        <w:t>fresno</w:t>
-      </w:r>
-      <w:proofErr w:type="spellEnd"/>
-      <w:proofErr w:type="gramEnd"/>
+        <w:t>This will select all records with all cols where city is fresno</w:t>
+      </w:r>
     </w:p>
     <w:p/>
     <w:p>
@@ -291,13 +179,8 @@
         <w:t>AND</w:t>
       </w:r>
       <w:r>
-        <w:t xml:space="preserve"> operator- to select a record which satisfies both the </w:t>
-      </w:r>
-      <w:proofErr w:type="gramStart"/>
-      <w:r>
-        <w:t>conditions .</w:t>
-      </w:r>
-      <w:proofErr w:type="gramEnd"/>
+        <w:t xml:space="preserve"> operator- to select a record which satisfies both the conditions .</w:t>
+      </w:r>
     </w:p>
     <w:p>
       <w:pPr>
@@ -377,31 +260,7 @@
         <w:t xml:space="preserve"> BY</w:t>
       </w:r>
       <w:r>
-        <w:t xml:space="preserve">- is used to sort the result in </w:t>
-      </w:r>
-      <w:proofErr w:type="spellStart"/>
-      <w:r>
-        <w:t>Asc</w:t>
-      </w:r>
-      <w:proofErr w:type="spellEnd"/>
-      <w:r>
-        <w:t xml:space="preserve"> or </w:t>
-      </w:r>
-      <w:proofErr w:type="spellStart"/>
-      <w:r>
-        <w:t>Desc</w:t>
-      </w:r>
-      <w:proofErr w:type="spellEnd"/>
-      <w:r>
-        <w:t xml:space="preserve"> order based upon the </w:t>
-      </w:r>
-      <w:proofErr w:type="spellStart"/>
-      <w:r>
-        <w:t>col</w:t>
-      </w:r>
-      <w:proofErr w:type="spellEnd"/>
-      <w:r>
-        <w:t xml:space="preserve"> chosen.</w:t>
+        <w:t>- is used to sort the result in Asc or Desc order based upon the col chosen.</w:t>
       </w:r>
     </w:p>
     <w:p>
@@ -428,13 +287,8 @@
       <w:pPr>
         <w:pStyle w:val="ListParagraph"/>
       </w:pPr>
-      <w:proofErr w:type="gramStart"/>
-      <w:r>
-        <w:t>This  will</w:t>
-      </w:r>
-      <w:proofErr w:type="gramEnd"/>
-      <w:r>
-        <w:t xml:space="preserve"> sort the records in ascending order based on ages or customers</w:t>
+      <w:r>
+        <w:t>This  will sort the records in ascending order based on ages or customers</w:t>
       </w:r>
     </w:p>
     <w:p/>
@@ -499,58 +353,16 @@
         </w:numPr>
       </w:pPr>
       <w:r>
-        <w:t>INSERT INTO Names (</w:t>
-      </w:r>
-      <w:proofErr w:type="spellStart"/>
-      <w:r>
-        <w:t>firstName</w:t>
-      </w:r>
-      <w:proofErr w:type="spellEnd"/>
-      <w:r>
-        <w:t xml:space="preserve">, </w:t>
-      </w:r>
-      <w:proofErr w:type="spellStart"/>
-      <w:r>
-        <w:t>lastName</w:t>
-      </w:r>
-      <w:proofErr w:type="spellEnd"/>
-      <w:r>
-        <w:t>, age, city)</w:t>
-      </w:r>
-    </w:p>
-    <w:p>
-      <w:pPr>
-        <w:pStyle w:val="ListParagraph"/>
-      </w:pPr>
-      <w:proofErr w:type="gramStart"/>
-      <w:r>
-        <w:t>VALUES (“</w:t>
-      </w:r>
-      <w:proofErr w:type="spellStart"/>
-      <w:r>
-        <w:t>jim</w:t>
-      </w:r>
-      <w:proofErr w:type="spellEnd"/>
-      <w:r>
-        <w:t>”, “</w:t>
-      </w:r>
-      <w:proofErr w:type="spellStart"/>
-      <w:r>
-        <w:t>gurm</w:t>
-      </w:r>
-      <w:proofErr w:type="spellEnd"/>
-      <w:r>
-        <w:t>”, 26, “</w:t>
-      </w:r>
-      <w:proofErr w:type="spellStart"/>
-      <w:r>
-        <w:t>fresno</w:t>
-      </w:r>
-      <w:proofErr w:type="spellEnd"/>
-      <w:r>
-        <w:t>”).</w:t>
-      </w:r>
-      <w:proofErr w:type="gramEnd"/>
+        <w:t>INSERT INTO Names (firstName, lastName, age, city)</w:t>
+      </w:r>
+    </w:p>
+    <w:p>
+      <w:pPr>
+        <w:pStyle w:val="ListParagraph"/>
+      </w:pPr>
+      <w:r>
+        <w:t>VALUES (“jim”, “gurm”, 26, “fresno”).</w:t>
+      </w:r>
     </w:p>
     <w:p>
       <w:pPr>
@@ -582,44 +394,23 @@
         </w:numPr>
       </w:pPr>
       <w:r>
-        <w:t xml:space="preserve">UPDATE </w:t>
-      </w:r>
-      <w:proofErr w:type="spellStart"/>
-      <w:r>
-        <w:t>TableName</w:t>
-      </w:r>
-      <w:proofErr w:type="spellEnd"/>
-    </w:p>
-    <w:p>
-      <w:pPr>
-        <w:pStyle w:val="ListParagraph"/>
-      </w:pPr>
-      <w:r>
-        <w:t xml:space="preserve">SET </w:t>
-      </w:r>
-      <w:proofErr w:type="spellStart"/>
-      <w:r>
-        <w:t>colName</w:t>
-      </w:r>
-      <w:proofErr w:type="spellEnd"/>
-      <w:r>
-        <w:t>=Value</w:t>
-      </w:r>
-    </w:p>
-    <w:p>
-      <w:pPr>
-        <w:pStyle w:val="ListParagraph"/>
-      </w:pPr>
-      <w:r>
-        <w:t xml:space="preserve">WHERE </w:t>
-      </w:r>
-      <w:proofErr w:type="spellStart"/>
-      <w:r>
-        <w:t>ColName</w:t>
-      </w:r>
-      <w:proofErr w:type="spellEnd"/>
-      <w:r>
-        <w:t>=Value</w:t>
+        <w:t>UPDATE TableName</w:t>
+      </w:r>
+    </w:p>
+    <w:p>
+      <w:pPr>
+        <w:pStyle w:val="ListParagraph"/>
+      </w:pPr>
+      <w:r>
+        <w:t>SET colName=Value</w:t>
+      </w:r>
+    </w:p>
+    <w:p>
+      <w:pPr>
+        <w:pStyle w:val="ListParagraph"/>
+      </w:pPr>
+      <w:r>
+        <w:t>WHERE ColName=Value</w:t>
       </w:r>
     </w:p>
     <w:p>
@@ -639,39 +430,15 @@
         <w:pStyle w:val="ListParagraph"/>
       </w:pPr>
       <w:r>
-        <w:t xml:space="preserve">SET Age=25, </w:t>
-      </w:r>
-      <w:proofErr w:type="spellStart"/>
-      <w:r>
-        <w:t>firstName</w:t>
-      </w:r>
-      <w:proofErr w:type="spellEnd"/>
-      <w:r>
-        <w:t>=”jag”</w:t>
-      </w:r>
-    </w:p>
-    <w:p>
-      <w:pPr>
-        <w:pStyle w:val="ListParagraph"/>
-      </w:pPr>
-      <w:r>
-        <w:t xml:space="preserve">WHERE </w:t>
-      </w:r>
-      <w:proofErr w:type="spellStart"/>
-      <w:r>
-        <w:t>firstName</w:t>
-      </w:r>
-      <w:proofErr w:type="spellEnd"/>
-      <w:r>
-        <w:t>=”</w:t>
-      </w:r>
-      <w:proofErr w:type="spellStart"/>
-      <w:r>
-        <w:t>jim</w:t>
-      </w:r>
-      <w:proofErr w:type="spellEnd"/>
-      <w:r>
-        <w:t>”</w:t>
+        <w:t>SET Age=25, firstName=”jag”</w:t>
+      </w:r>
+    </w:p>
+    <w:p>
+      <w:pPr>
+        <w:pStyle w:val="ListParagraph"/>
+      </w:pPr>
+      <w:r>
+        <w:t>WHERE firstName=”jim”</w:t>
       </w:r>
     </w:p>
     <w:p>
@@ -682,17 +449,7 @@
         <w:t>This will update</w:t>
       </w:r>
       <w:r>
-        <w:t xml:space="preserve"> the age and first name of </w:t>
-      </w:r>
-      <w:proofErr w:type="spellStart"/>
-      <w:proofErr w:type="gramStart"/>
-      <w:r>
-        <w:t>jim</w:t>
-      </w:r>
-      <w:proofErr w:type="spellEnd"/>
-      <w:proofErr w:type="gramEnd"/>
-      <w:r>
-        <w:t xml:space="preserve">. </w:t>
+        <w:t xml:space="preserve"> the age and first name of jim. </w:t>
       </w:r>
     </w:p>
     <w:p>
@@ -747,28 +504,15 @@
         </w:numPr>
       </w:pPr>
       <w:r>
-        <w:t xml:space="preserve">DELETE FROM </w:t>
-      </w:r>
-      <w:proofErr w:type="spellStart"/>
-      <w:r>
-        <w:t>TableName</w:t>
-      </w:r>
-      <w:proofErr w:type="spellEnd"/>
-    </w:p>
-    <w:p>
-      <w:pPr>
-        <w:pStyle w:val="ListParagraph"/>
-      </w:pPr>
-      <w:r>
-        <w:t xml:space="preserve">WHERE </w:t>
-      </w:r>
-      <w:proofErr w:type="spellStart"/>
-      <w:r>
-        <w:t>ColName</w:t>
-      </w:r>
-      <w:proofErr w:type="spellEnd"/>
-      <w:r>
-        <w:t>=Value</w:t>
+        <w:t>DELETE FROM TableName</w:t>
+      </w:r>
+    </w:p>
+    <w:p>
+      <w:pPr>
+        <w:pStyle w:val="ListParagraph"/>
+      </w:pPr>
+      <w:r>
+        <w:t>WHERE ColName=Value</w:t>
       </w:r>
     </w:p>
     <w:p>
@@ -788,41 +532,15 @@
         <w:pStyle w:val="ListParagraph"/>
       </w:pPr>
       <w:r>
-        <w:t xml:space="preserve">WHERE </w:t>
-      </w:r>
-      <w:proofErr w:type="spellStart"/>
-      <w:r>
-        <w:t>firstName</w:t>
-      </w:r>
-      <w:proofErr w:type="spellEnd"/>
-      <w:r>
-        <w:t>=”</w:t>
-      </w:r>
-      <w:proofErr w:type="spellStart"/>
-      <w:r>
-        <w:t>jim</w:t>
-      </w:r>
-      <w:proofErr w:type="spellEnd"/>
-      <w:r>
-        <w:t>”</w:t>
-      </w:r>
-    </w:p>
-    <w:p>
-      <w:pPr>
-        <w:pStyle w:val="ListParagraph"/>
-      </w:pPr>
-      <w:r>
-        <w:t xml:space="preserve">This will delete </w:t>
-      </w:r>
-      <w:proofErr w:type="spellStart"/>
-      <w:proofErr w:type="gramStart"/>
-      <w:r>
-        <w:t>jim’s</w:t>
-      </w:r>
-      <w:proofErr w:type="spellEnd"/>
-      <w:proofErr w:type="gramEnd"/>
-      <w:r>
-        <w:t xml:space="preserve"> record from the table Name</w:t>
+        <w:t>WHERE firstName=”jim”</w:t>
+      </w:r>
+    </w:p>
+    <w:p>
+      <w:pPr>
+        <w:pStyle w:val="ListParagraph"/>
+      </w:pPr>
+      <w:r>
+        <w:t>This will delete jim’s record from the table Name</w:t>
       </w:r>
     </w:p>
     <w:p/>
@@ -847,13 +565,8 @@
         </w:numPr>
       </w:pPr>
       <w:r>
-        <w:t xml:space="preserve">DELETE FROM </w:t>
-      </w:r>
-      <w:proofErr w:type="spellStart"/>
-      <w:r>
-        <w:t>TableName</w:t>
-      </w:r>
-      <w:proofErr w:type="spellEnd"/>
+        <w:t>DELETE FROM TableName</w:t>
+      </w:r>
     </w:p>
     <w:p>
       <w:pPr>
@@ -864,14 +577,61 @@
         </w:numPr>
       </w:pPr>
       <w:r>
-        <w:t xml:space="preserve">DELETE * </w:t>
-      </w:r>
-      <w:proofErr w:type="spellStart"/>
-      <w:r>
-        <w:t>TableName</w:t>
-      </w:r>
-      <w:proofErr w:type="spellEnd"/>
-    </w:p>
+        <w:t>DELETE * TableName</w:t>
+      </w:r>
+    </w:p>
+    <w:p/>
+    <w:p/>
+    <w:p>
+      <w:r>
+        <w:rPr>
+          <w:b/>
+        </w:rPr>
+        <w:t>LIKE</w:t>
+      </w:r>
+      <w:r>
+        <w:t>- is used to search for pattern, specific</w:t>
+      </w:r>
+    </w:p>
+    <w:p>
+      <w:pPr>
+        <w:pStyle w:val="ListParagraph"/>
+        <w:numPr>
+          <w:ilvl w:val="0"/>
+          <w:numId w:val="2"/>
+        </w:numPr>
+      </w:pPr>
+      <w:r>
+        <w:t>SELECT *</w:t>
+      </w:r>
+    </w:p>
+    <w:p>
+      <w:pPr>
+        <w:pStyle w:val="ListParagraph"/>
+      </w:pPr>
+      <w:r>
+        <w:t>FROM NAME</w:t>
+      </w:r>
+    </w:p>
+    <w:p>
+      <w:pPr>
+        <w:pStyle w:val="ListParagraph"/>
+      </w:pPr>
+      <w:r>
+        <w:t xml:space="preserve">WHERE City LIKE ‘s%’ </w:t>
+      </w:r>
+    </w:p>
+    <w:p>
+      <w:pPr>
+        <w:pStyle w:val="ListParagraph"/>
+      </w:pPr>
+      <w:r>
+        <w:t>This will search for all cities that start with s.</w:t>
+      </w:r>
+    </w:p>
+    <w:p/>
+    <w:p/>
+    <w:p/>
     <w:p/>
     <w:p/>
     <w:p/>
@@ -914,6 +674,119 @@
 <file path=word/numbering.xml><?xml version="1.0" encoding="utf-8"?>
 <w:numbering xmlns:ve="http://schemas.openxmlformats.org/markup-compatibility/2006" xmlns:o="urn:schemas-microsoft-com:office:office" xmlns:r="http://schemas.openxmlformats.org/officeDocument/2006/relationships" xmlns:m="http://schemas.openxmlformats.org/officeDocument/2006/math" xmlns:v="urn:schemas-microsoft-com:vml" xmlns:wp="http://schemas.openxmlformats.org/drawingml/2006/wordprocessingDrawing" xmlns:w10="urn:schemas-microsoft-com:office:word" xmlns:w="http://schemas.openxmlformats.org/wordprocessingml/2006/main" xmlns:wne="http://schemas.microsoft.com/office/word/2006/wordml">
   <w:abstractNum w:abstractNumId="0">
+    <w:nsid w:val="5111351A"/>
+    <w:multiLevelType w:val="hybridMultilevel"/>
+    <w:tmpl w:val="E974C022"/>
+    <w:lvl w:ilvl="0" w:tplc="04090001">
+      <w:start w:val="1"/>
+      <w:numFmt w:val="bullet"/>
+      <w:lvlText w:val=""/>
+      <w:lvlJc w:val="left"/>
+      <w:pPr>
+        <w:ind w:left="720" w:hanging="360"/>
+      </w:pPr>
+      <w:rPr>
+        <w:rFonts w:ascii="Symbol" w:hAnsi="Symbol" w:hint="default"/>
+      </w:rPr>
+    </w:lvl>
+    <w:lvl w:ilvl="1" w:tplc="04090003" w:tentative="1">
+      <w:start w:val="1"/>
+      <w:numFmt w:val="bullet"/>
+      <w:lvlText w:val="o"/>
+      <w:lvlJc w:val="left"/>
+      <w:pPr>
+        <w:ind w:left="1440" w:hanging="360"/>
+      </w:pPr>
+      <w:rPr>
+        <w:rFonts w:ascii="Courier New" w:hAnsi="Courier New" w:cs="Courier New" w:hint="default"/>
+      </w:rPr>
+    </w:lvl>
+    <w:lvl w:ilvl="2" w:tplc="04090005" w:tentative="1">
+      <w:start w:val="1"/>
+      <w:numFmt w:val="bullet"/>
+      <w:lvlText w:val=""/>
+      <w:lvlJc w:val="left"/>
+      <w:pPr>
+        <w:ind w:left="2160" w:hanging="360"/>
+      </w:pPr>
+      <w:rPr>
+        <w:rFonts w:ascii="Wingdings" w:hAnsi="Wingdings" w:hint="default"/>
+      </w:rPr>
+    </w:lvl>
+    <w:lvl w:ilvl="3" w:tplc="04090001" w:tentative="1">
+      <w:start w:val="1"/>
+      <w:numFmt w:val="bullet"/>
+      <w:lvlText w:val=""/>
+      <w:lvlJc w:val="left"/>
+      <w:pPr>
+        <w:ind w:left="2880" w:hanging="360"/>
+      </w:pPr>
+      <w:rPr>
+        <w:rFonts w:ascii="Symbol" w:hAnsi="Symbol" w:hint="default"/>
+      </w:rPr>
+    </w:lvl>
+    <w:lvl w:ilvl="4" w:tplc="04090003" w:tentative="1">
+      <w:start w:val="1"/>
+      <w:numFmt w:val="bullet"/>
+      <w:lvlText w:val="o"/>
+      <w:lvlJc w:val="left"/>
+      <w:pPr>
+        <w:ind w:left="3600" w:hanging="360"/>
+      </w:pPr>
+      <w:rPr>
+        <w:rFonts w:ascii="Courier New" w:hAnsi="Courier New" w:cs="Courier New" w:hint="default"/>
+      </w:rPr>
+    </w:lvl>
+    <w:lvl w:ilvl="5" w:tplc="04090005" w:tentative="1">
+      <w:start w:val="1"/>
+      <w:numFmt w:val="bullet"/>
+      <w:lvlText w:val=""/>
+      <w:lvlJc w:val="left"/>
+      <w:pPr>
+        <w:ind w:left="4320" w:hanging="360"/>
+      </w:pPr>
+      <w:rPr>
+        <w:rFonts w:ascii="Wingdings" w:hAnsi="Wingdings" w:hint="default"/>
+      </w:rPr>
+    </w:lvl>
+    <w:lvl w:ilvl="6" w:tplc="04090001" w:tentative="1">
+      <w:start w:val="1"/>
+      <w:numFmt w:val="bullet"/>
+      <w:lvlText w:val=""/>
+      <w:lvlJc w:val="left"/>
+      <w:pPr>
+        <w:ind w:left="5040" w:hanging="360"/>
+      </w:pPr>
+      <w:rPr>
+        <w:rFonts w:ascii="Symbol" w:hAnsi="Symbol" w:hint="default"/>
+      </w:rPr>
+    </w:lvl>
+    <w:lvl w:ilvl="7" w:tplc="04090003" w:tentative="1">
+      <w:start w:val="1"/>
+      <w:numFmt w:val="bullet"/>
+      <w:lvlText w:val="o"/>
+      <w:lvlJc w:val="left"/>
+      <w:pPr>
+        <w:ind w:left="5760" w:hanging="360"/>
+      </w:pPr>
+      <w:rPr>
+        <w:rFonts w:ascii="Courier New" w:hAnsi="Courier New" w:cs="Courier New" w:hint="default"/>
+      </w:rPr>
+    </w:lvl>
+    <w:lvl w:ilvl="8" w:tplc="04090005" w:tentative="1">
+      <w:start w:val="1"/>
+      <w:numFmt w:val="bullet"/>
+      <w:lvlText w:val=""/>
+      <w:lvlJc w:val="left"/>
+      <w:pPr>
+        <w:ind w:left="6480" w:hanging="360"/>
+      </w:pPr>
+      <w:rPr>
+        <w:rFonts w:ascii="Wingdings" w:hAnsi="Wingdings" w:hint="default"/>
+      </w:rPr>
+    </w:lvl>
+  </w:abstractNum>
+  <w:abstractNum w:abstractNumId="1">
     <w:nsid w:val="79C13FE9"/>
     <w:multiLevelType w:val="hybridMultilevel"/>
     <w:tmpl w:val="C8EC960C"/>
@@ -1027,6 +900,9 @@
     </w:lvl>
   </w:abstractNum>
   <w:num w:numId="1">
+    <w:abstractNumId w:val="1"/>
+  </w:num>
+  <w:num w:numId="2">
     <w:abstractNumId w:val="0"/>
   </w:num>
 </w:numbering>

</xml_diff>

<commit_message>
IN to search mulitple values
</commit_message>
<xml_diff>
--- a/Notes/DatabaseNotes.docx
+++ b/Notes/DatabaseNotes.docx
@@ -664,6 +664,44 @@
       <w:r>
         <w:t>This will search for all cities that end with s.</w:t>
       </w:r>
+    </w:p>
+    <w:p/>
+    <w:p/>
+    <w:p>
+      <w:r>
+        <w:rPr>
+          <w:b/>
+        </w:rPr>
+        <w:t>IN</w:t>
+      </w:r>
+      <w:r>
+        <w:t>- is used to specify multiple values while using WHERE</w:t>
+      </w:r>
+    </w:p>
+    <w:p>
+      <w:pPr>
+        <w:pStyle w:val="ListParagraph"/>
+        <w:numPr>
+          <w:ilvl w:val="0"/>
+          <w:numId w:val="2"/>
+        </w:numPr>
+      </w:pPr>
+      <w:r>
+        <w:t>SELECT * FROM Name</w:t>
+      </w:r>
+    </w:p>
+    <w:p>
+      <w:pPr>
+        <w:pStyle w:val="ListParagraph"/>
+      </w:pPr>
+      <w:r>
+        <w:t>WHERE City IN (‘fresno’, ‘visalia’);</w:t>
+      </w:r>
+    </w:p>
+    <w:p>
+      <w:pPr>
+        <w:pStyle w:val="ListParagraph"/>
+      </w:pPr>
     </w:p>
     <w:p>
       <w:pPr>
@@ -717,7 +755,7 @@
   <w:abstractNum w:abstractNumId="0">
     <w:nsid w:val="5111351A"/>
     <w:multiLevelType w:val="hybridMultilevel"/>
-    <w:tmpl w:val="483A63FA"/>
+    <w:tmpl w:val="C7E43378"/>
     <w:lvl w:ilvl="0" w:tplc="04090001">
       <w:start w:val="1"/>
       <w:numFmt w:val="bullet"/>

</xml_diff>

<commit_message>
between to search between pair of values
</commit_message>
<xml_diff>
--- a/Notes/DatabaseNotes.docx
+++ b/Notes/DatabaseNotes.docx
@@ -703,6 +703,47 @@
         <w:pStyle w:val="ListParagraph"/>
       </w:pPr>
     </w:p>
+    <w:p/>
+    <w:p>
+      <w:r>
+        <w:lastRenderedPageBreak/>
+        <w:t>BETWEEN- to select values between a pair of values</w:t>
+      </w:r>
+    </w:p>
+    <w:p>
+      <w:pPr>
+        <w:pStyle w:val="ListParagraph"/>
+        <w:numPr>
+          <w:ilvl w:val="0"/>
+          <w:numId w:val="2"/>
+        </w:numPr>
+      </w:pPr>
+      <w:r>
+        <w:t xml:space="preserve">SELECT * </w:t>
+      </w:r>
+    </w:p>
+    <w:p>
+      <w:pPr>
+        <w:pStyle w:val="ListParagraph"/>
+      </w:pPr>
+      <w:r>
+        <w:t>FROM Name</w:t>
+      </w:r>
+    </w:p>
+    <w:p>
+      <w:pPr>
+        <w:pStyle w:val="ListParagraph"/>
+      </w:pPr>
+      <w:r>
+        <w:t>WHERE Age BETWEEN 20 AND 30;</w:t>
+      </w:r>
+    </w:p>
+    <w:p>
+      <w:pPr>
+        <w:pStyle w:val="ListParagraph"/>
+      </w:pPr>
+    </w:p>
+    <w:p/>
     <w:p>
       <w:pPr>
         <w:pStyle w:val="ListParagraph"/>
@@ -755,7 +796,7 @@
   <w:abstractNum w:abstractNumId="0">
     <w:nsid w:val="5111351A"/>
     <w:multiLevelType w:val="hybridMultilevel"/>
-    <w:tmpl w:val="C7E43378"/>
+    <w:tmpl w:val="7C3A3646"/>
     <w:lvl w:ilvl="0" w:tplc="04090001">
       <w:start w:val="1"/>
       <w:numFmt w:val="bullet"/>

</xml_diff>